<commit_message>
se hacen mejoras en el index
</commit_message>
<xml_diff>
--- a/machete.docx
+++ b/machete.docx
@@ -11,6 +11,8 @@
       <w:r>
         <w:rPr>
           <w:rFonts w:ascii="Arial" w:hAnsi="Arial" w:cs="Arial"/>
+          <w:noProof/>
+          <w:lang w:val="es-AR" w:eastAsia="es-AR"/>
         </w:rPr>
         <w:drawing>
           <wp:inline distT="0" distB="0" distL="0" distR="0" wp14:anchorId="35330654" wp14:editId="7BC83D8A">
@@ -53,6 +55,8 @@
       <w:r>
         <w:rPr>
           <w:rFonts w:ascii="Arial" w:hAnsi="Arial" w:cs="Arial"/>
+          <w:noProof/>
+          <w:lang w:val="es-AR" w:eastAsia="es-AR"/>
         </w:rPr>
         <w:drawing>
           <wp:inline distT="0" distB="0" distL="0" distR="0" wp14:anchorId="584B898B" wp14:editId="4C8FE0F1">
@@ -110,8 +114,9 @@
           <w:sz w:val="36"/>
           <w:szCs w:val="36"/>
         </w:rPr>
-        <w:t>//0</w:t>
-      </w:r>
+        <w:t xml:space="preserve">//0 0 1111 </w:t>
+      </w:r>
+      <w:proofErr w:type="gramStart"/>
       <w:r>
         <w:rPr>
           <w:rFonts w:ascii="Consolas" w:hAnsi="Consolas"/>
@@ -119,10 +124,9 @@
           <w:sz w:val="36"/>
           <w:szCs w:val="36"/>
         </w:rPr>
-        <w:t xml:space="preserve"> 0</w:t>
-      </w:r>
-      <w:bookmarkStart w:id="0" w:name="_GoBack"/>
-      <w:bookmarkEnd w:id="0"/>
+        <w:t>f  1101</w:t>
+      </w:r>
+      <w:proofErr w:type="gramEnd"/>
       <w:r>
         <w:rPr>
           <w:rFonts w:ascii="Consolas" w:hAnsi="Consolas"/>
@@ -130,54 +134,7 @@
           <w:sz w:val="36"/>
           <w:szCs w:val="36"/>
         </w:rPr>
-        <w:t xml:space="preserve"> 1111</w:t>
-      </w:r>
-      <w:r>
-        <w:rPr>
-          <w:rFonts w:ascii="Consolas" w:hAnsi="Consolas"/>
-          <w:color w:val="6A9955"/>
-          <w:sz w:val="36"/>
-          <w:szCs w:val="36"/>
-        </w:rPr>
-        <w:t xml:space="preserve"> </w:t>
-      </w:r>
-      <w:proofErr w:type="gramStart"/>
-      <w:r>
-        <w:rPr>
-          <w:rFonts w:ascii="Consolas" w:hAnsi="Consolas"/>
-          <w:color w:val="6A9955"/>
-          <w:sz w:val="36"/>
-          <w:szCs w:val="36"/>
-        </w:rPr>
-        <w:t xml:space="preserve">f </w:t>
-      </w:r>
-      <w:r>
-        <w:rPr>
-          <w:rFonts w:ascii="Consolas" w:hAnsi="Consolas"/>
-          <w:color w:val="6A9955"/>
-          <w:sz w:val="36"/>
-          <w:szCs w:val="36"/>
-        </w:rPr>
-        <w:t xml:space="preserve"> 1101</w:t>
-      </w:r>
-      <w:proofErr w:type="gramEnd"/>
-      <w:r>
-        <w:rPr>
-          <w:rFonts w:ascii="Consolas" w:hAnsi="Consolas"/>
-          <w:color w:val="6A9955"/>
-          <w:sz w:val="36"/>
-          <w:szCs w:val="36"/>
-        </w:rPr>
-        <w:t xml:space="preserve"> </w:t>
-      </w:r>
-      <w:r>
-        <w:rPr>
-          <w:rFonts w:ascii="Consolas" w:hAnsi="Consolas"/>
-          <w:color w:val="6A9955"/>
-          <w:sz w:val="36"/>
-          <w:szCs w:val="36"/>
-        </w:rPr>
-        <w:t>d</w:t>
+        <w:t xml:space="preserve"> d</w:t>
       </w:r>
     </w:p>
     <w:p>
@@ -186,6 +143,10 @@
         <w:t xml:space="preserve"> </w:t>
       </w:r>
       <w:r>
+        <w:rPr>
+          <w:noProof/>
+          <w:lang w:val="es-AR" w:eastAsia="es-AR"/>
+        </w:rPr>
         <w:drawing>
           <wp:inline distT="0" distB="0" distL="0" distR="0" wp14:anchorId="0C01B6B2" wp14:editId="60223A40">
             <wp:extent cx="5400040" cy="3392170"/>
@@ -222,10 +183,241 @@
           </wp:inline>
         </w:drawing>
       </w:r>
+      <w:r>
+        <w:drawing>
+          <wp:inline distT="0" distB="0" distL="0" distR="0" wp14:anchorId="1D7FE7CE" wp14:editId="0A1F41D2">
+            <wp:extent cx="5400040" cy="2597150"/>
+            <wp:effectExtent l="0" t="0" r="0" b="0"/>
+            <wp:docPr id="4" name="Imagen 4"/>
+            <wp:cNvGraphicFramePr>
+              <a:graphicFrameLocks xmlns:a="http://schemas.openxmlformats.org/drawingml/2006/main" noChangeAspect="1"/>
+            </wp:cNvGraphicFramePr>
+            <a:graphic xmlns:a="http://schemas.openxmlformats.org/drawingml/2006/main">
+              <a:graphicData uri="http://schemas.openxmlformats.org/drawingml/2006/picture">
+                <pic:pic xmlns:pic="http://schemas.openxmlformats.org/drawingml/2006/picture">
+                  <pic:nvPicPr>
+                    <pic:cNvPr id="1" name=""/>
+                    <pic:cNvPicPr/>
+                  </pic:nvPicPr>
+                  <pic:blipFill>
+                    <a:blip r:embed="rId7"/>
+                    <a:stretch>
+                      <a:fillRect/>
+                    </a:stretch>
+                  </pic:blipFill>
+                  <pic:spPr>
+                    <a:xfrm>
+                      <a:off x="0" y="0"/>
+                      <a:ext cx="5400040" cy="2597150"/>
+                    </a:xfrm>
+                    <a:prstGeom prst="rect">
+                      <a:avLst/>
+                    </a:prstGeom>
+                  </pic:spPr>
+                </pic:pic>
+              </a:graphicData>
+            </a:graphic>
+          </wp:inline>
+        </w:drawing>
+      </w:r>
+      <w:r>
+        <w:lastRenderedPageBreak/>
+        <w:drawing>
+          <wp:inline distT="0" distB="0" distL="0" distR="0" wp14:anchorId="6705A701" wp14:editId="4F233060">
+            <wp:extent cx="5400040" cy="3265170"/>
+            <wp:effectExtent l="0" t="0" r="0" b="0"/>
+            <wp:docPr id="7" name="Imagen 7"/>
+            <wp:cNvGraphicFramePr>
+              <a:graphicFrameLocks xmlns:a="http://schemas.openxmlformats.org/drawingml/2006/main" noChangeAspect="1"/>
+            </wp:cNvGraphicFramePr>
+            <a:graphic xmlns:a="http://schemas.openxmlformats.org/drawingml/2006/main">
+              <a:graphicData uri="http://schemas.openxmlformats.org/drawingml/2006/picture">
+                <pic:pic xmlns:pic="http://schemas.openxmlformats.org/drawingml/2006/picture">
+                  <pic:nvPicPr>
+                    <pic:cNvPr id="1" name=""/>
+                    <pic:cNvPicPr/>
+                  </pic:nvPicPr>
+                  <pic:blipFill>
+                    <a:blip r:embed="rId8"/>
+                    <a:stretch>
+                      <a:fillRect/>
+                    </a:stretch>
+                  </pic:blipFill>
+                  <pic:spPr>
+                    <a:xfrm>
+                      <a:off x="0" y="0"/>
+                      <a:ext cx="5400040" cy="3265170"/>
+                    </a:xfrm>
+                    <a:prstGeom prst="rect">
+                      <a:avLst/>
+                    </a:prstGeom>
+                  </pic:spPr>
+                </pic:pic>
+              </a:graphicData>
+            </a:graphic>
+          </wp:inline>
+        </w:drawing>
+      </w:r>
+      <w:r>
+        <w:drawing>
+          <wp:inline distT="0" distB="0" distL="0" distR="0" wp14:anchorId="1F19C499" wp14:editId="0927D734">
+            <wp:extent cx="5400040" cy="3641090"/>
+            <wp:effectExtent l="0" t="0" r="0" b="0"/>
+            <wp:docPr id="8" name="Imagen 8"/>
+            <wp:cNvGraphicFramePr>
+              <a:graphicFrameLocks xmlns:a="http://schemas.openxmlformats.org/drawingml/2006/main" noChangeAspect="1"/>
+            </wp:cNvGraphicFramePr>
+            <a:graphic xmlns:a="http://schemas.openxmlformats.org/drawingml/2006/main">
+              <a:graphicData uri="http://schemas.openxmlformats.org/drawingml/2006/picture">
+                <pic:pic xmlns:pic="http://schemas.openxmlformats.org/drawingml/2006/picture">
+                  <pic:nvPicPr>
+                    <pic:cNvPr id="1" name=""/>
+                    <pic:cNvPicPr/>
+                  </pic:nvPicPr>
+                  <pic:blipFill>
+                    <a:blip r:embed="rId9"/>
+                    <a:stretch>
+                      <a:fillRect/>
+                    </a:stretch>
+                  </pic:blipFill>
+                  <pic:spPr>
+                    <a:xfrm>
+                      <a:off x="0" y="0"/>
+                      <a:ext cx="5400040" cy="3641090"/>
+                    </a:xfrm>
+                    <a:prstGeom prst="rect">
+                      <a:avLst/>
+                    </a:prstGeom>
+                  </pic:spPr>
+                </pic:pic>
+              </a:graphicData>
+            </a:graphic>
+          </wp:inline>
+        </w:drawing>
+      </w:r>
+    </w:p>
+    <w:p>
+      <w:r>
+        <w:lastRenderedPageBreak/>
+        <w:drawing>
+          <wp:inline distT="0" distB="0" distL="0" distR="0" wp14:anchorId="7F264602" wp14:editId="00B1E534">
+            <wp:extent cx="5400040" cy="4032885"/>
+            <wp:effectExtent l="0" t="0" r="0" b="5715"/>
+            <wp:docPr id="9" name="Imagen 9"/>
+            <wp:cNvGraphicFramePr>
+              <a:graphicFrameLocks xmlns:a="http://schemas.openxmlformats.org/drawingml/2006/main" noChangeAspect="1"/>
+            </wp:cNvGraphicFramePr>
+            <a:graphic xmlns:a="http://schemas.openxmlformats.org/drawingml/2006/main">
+              <a:graphicData uri="http://schemas.openxmlformats.org/drawingml/2006/picture">
+                <pic:pic xmlns:pic="http://schemas.openxmlformats.org/drawingml/2006/picture">
+                  <pic:nvPicPr>
+                    <pic:cNvPr id="1" name=""/>
+                    <pic:cNvPicPr/>
+                  </pic:nvPicPr>
+                  <pic:blipFill>
+                    <a:blip r:embed="rId10"/>
+                    <a:stretch>
+                      <a:fillRect/>
+                    </a:stretch>
+                  </pic:blipFill>
+                  <pic:spPr>
+                    <a:xfrm>
+                      <a:off x="0" y="0"/>
+                      <a:ext cx="5400040" cy="4032885"/>
+                    </a:xfrm>
+                    <a:prstGeom prst="rect">
+                      <a:avLst/>
+                    </a:prstGeom>
+                  </pic:spPr>
+                </pic:pic>
+              </a:graphicData>
+            </a:graphic>
+          </wp:inline>
+        </w:drawing>
+      </w:r>
+    </w:p>
+    <w:p>
+      <w:r>
+        <w:lastRenderedPageBreak/>
+        <w:drawing>
+          <wp:inline distT="0" distB="0" distL="0" distR="0" wp14:anchorId="445539EF" wp14:editId="69C32C63">
+            <wp:extent cx="5400040" cy="2982595"/>
+            <wp:effectExtent l="0" t="0" r="0" b="8255"/>
+            <wp:docPr id="5" name="Imagen 5"/>
+            <wp:cNvGraphicFramePr>
+              <a:graphicFrameLocks xmlns:a="http://schemas.openxmlformats.org/drawingml/2006/main" noChangeAspect="1"/>
+            </wp:cNvGraphicFramePr>
+            <a:graphic xmlns:a="http://schemas.openxmlformats.org/drawingml/2006/main">
+              <a:graphicData uri="http://schemas.openxmlformats.org/drawingml/2006/picture">
+                <pic:pic xmlns:pic="http://schemas.openxmlformats.org/drawingml/2006/picture">
+                  <pic:nvPicPr>
+                    <pic:cNvPr id="1" name=""/>
+                    <pic:cNvPicPr/>
+                  </pic:nvPicPr>
+                  <pic:blipFill>
+                    <a:blip r:embed="rId11"/>
+                    <a:stretch>
+                      <a:fillRect/>
+                    </a:stretch>
+                  </pic:blipFill>
+                  <pic:spPr>
+                    <a:xfrm>
+                      <a:off x="0" y="0"/>
+                      <a:ext cx="5400040" cy="2982595"/>
+                    </a:xfrm>
+                    <a:prstGeom prst="rect">
+                      <a:avLst/>
+                    </a:prstGeom>
+                  </pic:spPr>
+                </pic:pic>
+              </a:graphicData>
+            </a:graphic>
+          </wp:inline>
+        </w:drawing>
+      </w:r>
+      <w:bookmarkStart w:id="0" w:name="_GoBack"/>
+      <w:bookmarkEnd w:id="0"/>
+      <w:r>
+        <w:drawing>
+          <wp:inline distT="0" distB="0" distL="0" distR="0" wp14:anchorId="33B25148" wp14:editId="3A8A24DB">
+            <wp:extent cx="5400040" cy="4017010"/>
+            <wp:effectExtent l="0" t="0" r="0" b="2540"/>
+            <wp:docPr id="6" name="Imagen 6"/>
+            <wp:cNvGraphicFramePr>
+              <a:graphicFrameLocks xmlns:a="http://schemas.openxmlformats.org/drawingml/2006/main" noChangeAspect="1"/>
+            </wp:cNvGraphicFramePr>
+            <a:graphic xmlns:a="http://schemas.openxmlformats.org/drawingml/2006/main">
+              <a:graphicData uri="http://schemas.openxmlformats.org/drawingml/2006/picture">
+                <pic:pic xmlns:pic="http://schemas.openxmlformats.org/drawingml/2006/picture">
+                  <pic:nvPicPr>
+                    <pic:cNvPr id="1" name=""/>
+                    <pic:cNvPicPr/>
+                  </pic:nvPicPr>
+                  <pic:blipFill>
+                    <a:blip r:embed="rId12"/>
+                    <a:stretch>
+                      <a:fillRect/>
+                    </a:stretch>
+                  </pic:blipFill>
+                  <pic:spPr>
+                    <a:xfrm>
+                      <a:off x="0" y="0"/>
+                      <a:ext cx="5400040" cy="4017010"/>
+                    </a:xfrm>
+                    <a:prstGeom prst="rect">
+                      <a:avLst/>
+                    </a:prstGeom>
+                  </pic:spPr>
+                </pic:pic>
+              </a:graphicData>
+            </a:graphic>
+          </wp:inline>
+        </w:drawing>
+      </w:r>
     </w:p>
     <w:sectPr>
       <w:pgSz w:w="11906" w:h="16838"/>
-      <w:pgMar w:top="1417" w:right="1701" w:bottom="1417" w:left="1701" w:header="708" w:footer="708" w:gutter="0"/>
+      <w:pgMar w:top="142" w:right="1701" w:bottom="0" w:left="1701" w:header="708" w:footer="708" w:gutter="0"/>
       <w:cols w:space="708"/>
       <w:docGrid w:linePitch="360"/>
     </w:sectPr>

</xml_diff>

<commit_message>
ocultar y mostrar HTML dinamico
</commit_message>
<xml_diff>
--- a/machete.docx
+++ b/machete.docx
@@ -184,6 +184,10 @@
         </w:drawing>
       </w:r>
       <w:r>
+        <w:rPr>
+          <w:noProof/>
+          <w:lang w:val="es-AR" w:eastAsia="es-AR"/>
+        </w:rPr>
         <w:drawing>
           <wp:inline distT="0" distB="0" distL="0" distR="0" wp14:anchorId="1D7FE7CE" wp14:editId="0A1F41D2">
             <wp:extent cx="5400040" cy="2597150"/>
@@ -221,6 +225,10 @@
         </w:drawing>
       </w:r>
       <w:r>
+        <w:rPr>
+          <w:noProof/>
+          <w:lang w:val="es-AR" w:eastAsia="es-AR"/>
+        </w:rPr>
         <w:lastRenderedPageBreak/>
         <w:drawing>
           <wp:inline distT="0" distB="0" distL="0" distR="0" wp14:anchorId="6705A701" wp14:editId="4F233060">
@@ -259,6 +267,10 @@
         </w:drawing>
       </w:r>
       <w:r>
+        <w:rPr>
+          <w:noProof/>
+          <w:lang w:val="es-AR" w:eastAsia="es-AR"/>
+        </w:rPr>
         <w:drawing>
           <wp:inline distT="0" distB="0" distL="0" distR="0" wp14:anchorId="1F19C499" wp14:editId="0927D734">
             <wp:extent cx="5400040" cy="3641090"/>
@@ -298,6 +310,10 @@
     </w:p>
     <w:p>
       <w:r>
+        <w:rPr>
+          <w:noProof/>
+          <w:lang w:val="es-AR" w:eastAsia="es-AR"/>
+        </w:rPr>
         <w:lastRenderedPageBreak/>
         <w:drawing>
           <wp:inline distT="0" distB="0" distL="0" distR="0" wp14:anchorId="7F264602" wp14:editId="00B1E534">
@@ -338,6 +354,10 @@
     </w:p>
     <w:p>
       <w:r>
+        <w:rPr>
+          <w:noProof/>
+          <w:lang w:val="es-AR" w:eastAsia="es-AR"/>
+        </w:rPr>
         <w:lastRenderedPageBreak/>
         <w:drawing>
           <wp:inline distT="0" distB="0" distL="0" distR="0" wp14:anchorId="445539EF" wp14:editId="69C32C63">
@@ -375,9 +395,11 @@
           </wp:inline>
         </w:drawing>
       </w:r>
-      <w:bookmarkStart w:id="0" w:name="_GoBack"/>
-      <w:bookmarkEnd w:id="0"/>
-      <w:r>
+      <w:r>
+        <w:rPr>
+          <w:noProof/>
+          <w:lang w:val="es-AR" w:eastAsia="es-AR"/>
+        </w:rPr>
         <w:drawing>
           <wp:inline distT="0" distB="0" distL="0" distR="0" wp14:anchorId="33B25148" wp14:editId="3A8A24DB">
             <wp:extent cx="5400040" cy="4017010"/>
@@ -414,6 +436,48 @@
           </wp:inline>
         </w:drawing>
       </w:r>
+    </w:p>
+    <w:p/>
+    <w:p>
+      <w:r>
+        <w:drawing>
+          <wp:inline distT="0" distB="0" distL="0" distR="0" wp14:anchorId="18D91346" wp14:editId="51890C54">
+            <wp:extent cx="5400040" cy="2703830"/>
+            <wp:effectExtent l="0" t="0" r="0" b="1270"/>
+            <wp:docPr id="10" name="Imagen 10"/>
+            <wp:cNvGraphicFramePr>
+              <a:graphicFrameLocks xmlns:a="http://schemas.openxmlformats.org/drawingml/2006/main" noChangeAspect="1"/>
+            </wp:cNvGraphicFramePr>
+            <a:graphic xmlns:a="http://schemas.openxmlformats.org/drawingml/2006/main">
+              <a:graphicData uri="http://schemas.openxmlformats.org/drawingml/2006/picture">
+                <pic:pic xmlns:pic="http://schemas.openxmlformats.org/drawingml/2006/picture">
+                  <pic:nvPicPr>
+                    <pic:cNvPr id="1" name=""/>
+                    <pic:cNvPicPr/>
+                  </pic:nvPicPr>
+                  <pic:blipFill>
+                    <a:blip r:embed="rId13"/>
+                    <a:stretch>
+                      <a:fillRect/>
+                    </a:stretch>
+                  </pic:blipFill>
+                  <pic:spPr>
+                    <a:xfrm>
+                      <a:off x="0" y="0"/>
+                      <a:ext cx="5400040" cy="2703830"/>
+                    </a:xfrm>
+                    <a:prstGeom prst="rect">
+                      <a:avLst/>
+                    </a:prstGeom>
+                  </pic:spPr>
+                </pic:pic>
+              </a:graphicData>
+            </a:graphic>
+          </wp:inline>
+        </w:drawing>
+      </w:r>
+      <w:bookmarkStart w:id="0" w:name="_GoBack"/>
+      <w:bookmarkEnd w:id="0"/>
     </w:p>
     <w:sectPr>
       <w:pgSz w:w="11906" w:h="16838"/>

</xml_diff>

<commit_message>
se agrega la validacion de ingreso segun pa base
</commit_message>
<xml_diff>
--- a/machete.docx
+++ b/machete.docx
@@ -440,6 +440,10 @@
     <w:p/>
     <w:p>
       <w:r>
+        <w:rPr>
+          <w:noProof/>
+          <w:lang w:val="es-AR" w:eastAsia="es-AR"/>
+        </w:rPr>
         <w:drawing>
           <wp:inline distT="0" distB="0" distL="0" distR="0" wp14:anchorId="18D91346" wp14:editId="51890C54">
             <wp:extent cx="5400040" cy="2703830"/>
@@ -476,12 +480,1433 @@
           </wp:inline>
         </w:drawing>
       </w:r>
+    </w:p>
+    <w:p>
+      <w:pPr>
+        <w:shd w:val="clear" w:color="auto" w:fill="2A2D2E"/>
+        <w:ind w:right="60"/>
+        <w:rPr>
+          <w:rStyle w:val="value"/>
+          <w:rFonts w:ascii="var(--vscode-repl-font-family)" w:hAnsi="var(--vscode-repl-font-family)" w:cs="Segoe UI"/>
+          <w:color w:val="3794FF"/>
+          <w:sz w:val="20"/>
+          <w:szCs w:val="20"/>
+        </w:rPr>
+      </w:pPr>
+      <w:r>
+        <w:rPr>
+          <w:rStyle w:val="value"/>
+          <w:rFonts w:ascii="var(--vscode-repl-font-family)" w:hAnsi="var(--vscode-repl-font-family)" w:cs="Segoe UI"/>
+          <w:color w:val="3794FF"/>
+          <w:sz w:val="20"/>
+          <w:szCs w:val="20"/>
+        </w:rPr>
+        <w:t>El número Decimal #70368744177665 pasado a Binario es ==&gt; 10000000000000000000000000000000000000000000001</w:t>
+      </w:r>
+    </w:p>
+    <w:p>
+      <w:pPr>
+        <w:shd w:val="clear" w:color="auto" w:fill="2A2D2E"/>
+        <w:bidi/>
+        <w:rPr>
+          <w:rFonts w:ascii="var(--vscode-repl-font-family)" w:hAnsi="var(--vscode-repl-font-family)" w:cs="Segoe UI"/>
+          <w:color w:val="CCCCCC"/>
+          <w:sz w:val="20"/>
+          <w:szCs w:val="20"/>
+          <w:u w:val="single"/>
+          <w:lang w:val="es-AR" w:eastAsia="es-AR"/>
+        </w:rPr>
+      </w:pPr>
+      <w:r>
+        <w:rPr>
+          <w:rFonts w:ascii="var(--vscode-repl-font-family)" w:hAnsi="var(--vscode-repl-font-family)" w:cs="Segoe UI"/>
+          <w:color w:val="CCCCCC"/>
+          <w:sz w:val="20"/>
+          <w:szCs w:val="20"/>
+          <w:u w:val="single"/>
+        </w:rPr>
+        <w:t>js.js:167</w:t>
+      </w:r>
+    </w:p>
+    <w:p>
+      <w:pPr>
+        <w:ind w:right="60"/>
+        <w:rPr>
+          <w:rStyle w:val="value"/>
+          <w:rFonts w:ascii="var(--vscode-repl-font-family)" w:hAnsi="var(--vscode-repl-font-family)" w:cs="Segoe UI"/>
+          <w:color w:val="3794FF"/>
+          <w:sz w:val="20"/>
+          <w:szCs w:val="20"/>
+        </w:rPr>
+      </w:pPr>
+    </w:p>
+    <w:p>
+      <w:pPr>
+        <w:rPr>
+          <w:rStyle w:val="value"/>
+          <w:rFonts w:ascii="var(--vscode-repl-font-family)" w:hAnsi="var(--vscode-repl-font-family)" w:cs="Segoe UI"/>
+          <w:color w:val="3794FF"/>
+          <w:sz w:val="20"/>
+          <w:szCs w:val="20"/>
+        </w:rPr>
+      </w:pPr>
       <w:bookmarkStart w:id="0" w:name="_GoBack"/>
       <w:bookmarkEnd w:id="0"/>
-    </w:p>
+      <w:r>
+        <w:rPr>
+          <w:rStyle w:val="value"/>
+          <w:rFonts w:ascii="var(--vscode-repl-font-family)" w:hAnsi="var(--vscode-repl-font-family)" w:cs="Segoe UI"/>
+          <w:color w:val="3794FF"/>
+          <w:sz w:val="20"/>
+          <w:szCs w:val="20"/>
+        </w:rPr>
+        <w:t>El número Decimal #4503599627370497 pasado a Binario es ==&gt; 10000000000000000000000000000000000000000000000000001</w:t>
+      </w:r>
+    </w:p>
+    <w:p>
+      <w:pPr>
+        <w:rPr>
+          <w:rStyle w:val="value"/>
+          <w:rFonts w:ascii="var(--vscode-repl-font-family)" w:hAnsi="var(--vscode-repl-font-family)" w:cs="Segoe UI"/>
+          <w:color w:val="3794FF"/>
+          <w:sz w:val="20"/>
+          <w:szCs w:val="20"/>
+        </w:rPr>
+      </w:pPr>
+      <w:r>
+        <w:rPr>
+          <w:rStyle w:val="value"/>
+          <w:rFonts w:ascii="var(--vscode-repl-font-family)" w:hAnsi="var(--vscode-repl-font-family)" w:cs="Segoe UI"/>
+          <w:color w:val="3794FF"/>
+          <w:sz w:val="20"/>
+          <w:szCs w:val="20"/>
+        </w:rPr>
+        <w:lastRenderedPageBreak/>
+        <w:t>10000000000000000000000000000000000000000000000000001</w:t>
+      </w:r>
+    </w:p>
+    <w:p>
+      <w:pPr>
+        <w:rPr>
+          <w:rStyle w:val="value"/>
+          <w:rFonts w:ascii="var(--vscode-repl-font-family)" w:hAnsi="var(--vscode-repl-font-family)" w:cs="Segoe UI"/>
+          <w:color w:val="3794FF"/>
+          <w:sz w:val="20"/>
+          <w:szCs w:val="20"/>
+        </w:rPr>
+      </w:pPr>
+      <w:r>
+        <w:rPr>
+          <w:rStyle w:val="value"/>
+          <w:rFonts w:ascii="var(--vscode-repl-font-family)" w:hAnsi="var(--vscode-repl-font-family)" w:cs="Segoe UI"/>
+          <w:color w:val="3794FF"/>
+          <w:sz w:val="20"/>
+          <w:szCs w:val="20"/>
+        </w:rPr>
+        <w:t>4503605469980344</w:t>
+      </w:r>
+    </w:p>
+    <w:p>
+      <w:pPr>
+        <w:rPr>
+          <w:rFonts w:ascii="var(--vscode-repl-font-family)" w:hAnsi="var(--vscode-repl-font-family)" w:cs="Segoe UI"/>
+          <w:color w:val="CCCCCC"/>
+          <w:sz w:val="20"/>
+          <w:szCs w:val="20"/>
+          <w:rtl/>
+        </w:rPr>
+      </w:pPr>
+    </w:p>
+    <w:p>
+      <w:r>
+        <w:t>10000000000000000000101011100001111110010011010111000</w:t>
+      </w:r>
+    </w:p>
+    <w:p>
+      <w:r>
+        <w:t>10000000000000000000101011100001111110010011010111000</w:t>
+      </w:r>
+    </w:p>
+    <w:p/>
+    <w:p>
+      <w:r>
+        <w:drawing>
+          <wp:inline distT="0" distB="0" distL="0" distR="0" wp14:anchorId="1A564243" wp14:editId="3831C0C3">
+            <wp:extent cx="3924848" cy="5515745"/>
+            <wp:effectExtent l="0" t="0" r="0" b="8890"/>
+            <wp:docPr id="11" name="Imagen 11"/>
+            <wp:cNvGraphicFramePr>
+              <a:graphicFrameLocks xmlns:a="http://schemas.openxmlformats.org/drawingml/2006/main" noChangeAspect="1"/>
+            </wp:cNvGraphicFramePr>
+            <a:graphic xmlns:a="http://schemas.openxmlformats.org/drawingml/2006/main">
+              <a:graphicData uri="http://schemas.openxmlformats.org/drawingml/2006/picture">
+                <pic:pic xmlns:pic="http://schemas.openxmlformats.org/drawingml/2006/picture">
+                  <pic:nvPicPr>
+                    <pic:cNvPr id="1" name=""/>
+                    <pic:cNvPicPr/>
+                  </pic:nvPicPr>
+                  <pic:blipFill>
+                    <a:blip r:embed="rId14"/>
+                    <a:stretch>
+                      <a:fillRect/>
+                    </a:stretch>
+                  </pic:blipFill>
+                  <pic:spPr>
+                    <a:xfrm>
+                      <a:off x="0" y="0"/>
+                      <a:ext cx="3924848" cy="5515745"/>
+                    </a:xfrm>
+                    <a:prstGeom prst="rect">
+                      <a:avLst/>
+                    </a:prstGeom>
+                  </pic:spPr>
+                </pic:pic>
+              </a:graphicData>
+            </a:graphic>
+          </wp:inline>
+        </w:drawing>
+      </w:r>
+    </w:p>
+    <w:p>
+      <w:pPr>
+        <w:shd w:val="clear" w:color="auto" w:fill="1E1E1E"/>
+        <w:spacing w:line="480" w:lineRule="atLeast"/>
+        <w:rPr>
+          <w:rFonts w:ascii="Consolas" w:hAnsi="Consolas"/>
+          <w:color w:val="D4D4D4"/>
+          <w:sz w:val="36"/>
+          <w:szCs w:val="36"/>
+          <w:lang w:val="es-AR" w:eastAsia="es-AR"/>
+        </w:rPr>
+      </w:pPr>
+      <w:proofErr w:type="spellStart"/>
+      <w:r>
+        <w:rPr>
+          <w:rFonts w:ascii="Consolas" w:hAnsi="Consolas"/>
+          <w:color w:val="569CD6"/>
+          <w:sz w:val="36"/>
+          <w:szCs w:val="36"/>
+        </w:rPr>
+        <w:t>function</w:t>
+      </w:r>
+      <w:proofErr w:type="spellEnd"/>
+      <w:r>
+        <w:rPr>
+          <w:rFonts w:ascii="Consolas" w:hAnsi="Consolas"/>
+          <w:color w:val="D4D4D4"/>
+          <w:sz w:val="36"/>
+          <w:szCs w:val="36"/>
+        </w:rPr>
+        <w:t xml:space="preserve"> </w:t>
+      </w:r>
+      <w:proofErr w:type="spellStart"/>
+      <w:r>
+        <w:rPr>
+          <w:rFonts w:ascii="Consolas" w:hAnsi="Consolas"/>
+          <w:color w:val="DCDCAA"/>
+          <w:sz w:val="36"/>
+          <w:szCs w:val="36"/>
+        </w:rPr>
+        <w:t>binarioDecimal</w:t>
+      </w:r>
+      <w:proofErr w:type="spellEnd"/>
+      <w:r>
+        <w:rPr>
+          <w:rFonts w:ascii="Consolas" w:hAnsi="Consolas"/>
+          <w:color w:val="D4D4D4"/>
+          <w:sz w:val="36"/>
+          <w:szCs w:val="36"/>
+        </w:rPr>
+        <w:t>(</w:t>
+      </w:r>
+      <w:r>
+        <w:rPr>
+          <w:rFonts w:ascii="Consolas" w:hAnsi="Consolas"/>
+          <w:color w:val="9CDCFE"/>
+          <w:sz w:val="36"/>
+          <w:szCs w:val="36"/>
+        </w:rPr>
+        <w:t>numero</w:t>
+      </w:r>
+      <w:r>
+        <w:rPr>
+          <w:rFonts w:ascii="Consolas" w:hAnsi="Consolas"/>
+          <w:color w:val="D4D4D4"/>
+          <w:sz w:val="36"/>
+          <w:szCs w:val="36"/>
+        </w:rPr>
+        <w:t>) {</w:t>
+      </w:r>
+    </w:p>
+    <w:p>
+      <w:pPr>
+        <w:shd w:val="clear" w:color="auto" w:fill="1E1E1E"/>
+        <w:spacing w:line="480" w:lineRule="atLeast"/>
+        <w:rPr>
+          <w:rFonts w:ascii="Consolas" w:hAnsi="Consolas"/>
+          <w:color w:val="D4D4D4"/>
+          <w:sz w:val="36"/>
+          <w:szCs w:val="36"/>
+        </w:rPr>
+      </w:pPr>
+      <w:r>
+        <w:rPr>
+          <w:rFonts w:ascii="Consolas" w:hAnsi="Consolas"/>
+          <w:color w:val="D4D4D4"/>
+          <w:sz w:val="36"/>
+          <w:szCs w:val="36"/>
+        </w:rPr>
+        <w:t xml:space="preserve">    </w:t>
+      </w:r>
+      <w:proofErr w:type="spellStart"/>
+      <w:r>
+        <w:rPr>
+          <w:rFonts w:ascii="Consolas" w:hAnsi="Consolas"/>
+          <w:color w:val="569CD6"/>
+          <w:sz w:val="36"/>
+          <w:szCs w:val="36"/>
+        </w:rPr>
+        <w:t>let</w:t>
+      </w:r>
+      <w:proofErr w:type="spellEnd"/>
+      <w:r>
+        <w:rPr>
+          <w:rFonts w:ascii="Consolas" w:hAnsi="Consolas"/>
+          <w:color w:val="D4D4D4"/>
+          <w:sz w:val="36"/>
+          <w:szCs w:val="36"/>
+        </w:rPr>
+        <w:t xml:space="preserve"> </w:t>
+      </w:r>
+      <w:r>
+        <w:rPr>
+          <w:rFonts w:ascii="Consolas" w:hAnsi="Consolas"/>
+          <w:color w:val="9CDCFE"/>
+          <w:sz w:val="36"/>
+          <w:szCs w:val="36"/>
+        </w:rPr>
+        <w:t>abajo</w:t>
+      </w:r>
+      <w:r>
+        <w:rPr>
+          <w:rFonts w:ascii="Consolas" w:hAnsi="Consolas"/>
+          <w:color w:val="D4D4D4"/>
+          <w:sz w:val="36"/>
+          <w:szCs w:val="36"/>
+        </w:rPr>
+        <w:t xml:space="preserve"> = </w:t>
+      </w:r>
+      <w:r>
+        <w:rPr>
+          <w:rFonts w:ascii="Consolas" w:hAnsi="Consolas"/>
+          <w:color w:val="B5CEA8"/>
+          <w:sz w:val="36"/>
+          <w:szCs w:val="36"/>
+        </w:rPr>
+        <w:t>2</w:t>
+      </w:r>
+      <w:r>
+        <w:rPr>
+          <w:rFonts w:ascii="Consolas" w:hAnsi="Consolas"/>
+          <w:color w:val="D4D4D4"/>
+          <w:sz w:val="36"/>
+          <w:szCs w:val="36"/>
+        </w:rPr>
+        <w:t>;</w:t>
+      </w:r>
+    </w:p>
+    <w:p>
+      <w:pPr>
+        <w:shd w:val="clear" w:color="auto" w:fill="1E1E1E"/>
+        <w:spacing w:line="480" w:lineRule="atLeast"/>
+        <w:rPr>
+          <w:rFonts w:ascii="Consolas" w:hAnsi="Consolas"/>
+          <w:color w:val="D4D4D4"/>
+          <w:sz w:val="36"/>
+          <w:szCs w:val="36"/>
+        </w:rPr>
+      </w:pPr>
+      <w:r>
+        <w:rPr>
+          <w:rFonts w:ascii="Consolas" w:hAnsi="Consolas"/>
+          <w:color w:val="D4D4D4"/>
+          <w:sz w:val="36"/>
+          <w:szCs w:val="36"/>
+        </w:rPr>
+        <w:t xml:space="preserve">    </w:t>
+      </w:r>
+      <w:proofErr w:type="spellStart"/>
+      <w:r>
+        <w:rPr>
+          <w:rFonts w:ascii="Consolas" w:hAnsi="Consolas"/>
+          <w:color w:val="569CD6"/>
+          <w:sz w:val="36"/>
+          <w:szCs w:val="36"/>
+        </w:rPr>
+        <w:t>let</w:t>
+      </w:r>
+      <w:proofErr w:type="spellEnd"/>
+      <w:r>
+        <w:rPr>
+          <w:rFonts w:ascii="Consolas" w:hAnsi="Consolas"/>
+          <w:color w:val="D4D4D4"/>
+          <w:sz w:val="36"/>
+          <w:szCs w:val="36"/>
+        </w:rPr>
+        <w:t xml:space="preserve"> </w:t>
+      </w:r>
+      <w:proofErr w:type="spellStart"/>
+      <w:r>
+        <w:rPr>
+          <w:rFonts w:ascii="Consolas" w:hAnsi="Consolas"/>
+          <w:color w:val="9CDCFE"/>
+          <w:sz w:val="36"/>
+          <w:szCs w:val="36"/>
+        </w:rPr>
+        <w:t>nBinario</w:t>
+      </w:r>
+      <w:proofErr w:type="spellEnd"/>
+      <w:r>
+        <w:rPr>
+          <w:rFonts w:ascii="Consolas" w:hAnsi="Consolas"/>
+          <w:color w:val="D4D4D4"/>
+          <w:sz w:val="36"/>
+          <w:szCs w:val="36"/>
+        </w:rPr>
+        <w:t xml:space="preserve"> = </w:t>
+      </w:r>
+      <w:r>
+        <w:rPr>
+          <w:rFonts w:ascii="Consolas" w:hAnsi="Consolas"/>
+          <w:color w:val="9CDCFE"/>
+          <w:sz w:val="36"/>
+          <w:szCs w:val="36"/>
+        </w:rPr>
+        <w:t>numero</w:t>
+      </w:r>
+      <w:r>
+        <w:rPr>
+          <w:rFonts w:ascii="Consolas" w:hAnsi="Consolas"/>
+          <w:color w:val="D4D4D4"/>
+          <w:sz w:val="36"/>
+          <w:szCs w:val="36"/>
+        </w:rPr>
+        <w:t>;</w:t>
+      </w:r>
+    </w:p>
+    <w:p>
+      <w:pPr>
+        <w:shd w:val="clear" w:color="auto" w:fill="1E1E1E"/>
+        <w:spacing w:line="480" w:lineRule="atLeast"/>
+        <w:rPr>
+          <w:rFonts w:ascii="Consolas" w:hAnsi="Consolas"/>
+          <w:color w:val="D4D4D4"/>
+          <w:sz w:val="36"/>
+          <w:szCs w:val="36"/>
+        </w:rPr>
+      </w:pPr>
+      <w:r>
+        <w:rPr>
+          <w:rFonts w:ascii="Consolas" w:hAnsi="Consolas"/>
+          <w:color w:val="D4D4D4"/>
+          <w:sz w:val="36"/>
+          <w:szCs w:val="36"/>
+        </w:rPr>
+        <w:t xml:space="preserve">    </w:t>
+      </w:r>
+      <w:proofErr w:type="spellStart"/>
+      <w:r>
+        <w:rPr>
+          <w:rFonts w:ascii="Consolas" w:hAnsi="Consolas"/>
+          <w:color w:val="569CD6"/>
+          <w:sz w:val="36"/>
+          <w:szCs w:val="36"/>
+        </w:rPr>
+        <w:t>let</w:t>
+      </w:r>
+      <w:proofErr w:type="spellEnd"/>
+      <w:r>
+        <w:rPr>
+          <w:rFonts w:ascii="Consolas" w:hAnsi="Consolas"/>
+          <w:color w:val="D4D4D4"/>
+          <w:sz w:val="36"/>
+          <w:szCs w:val="36"/>
+        </w:rPr>
+        <w:t xml:space="preserve"> </w:t>
+      </w:r>
+      <w:r>
+        <w:rPr>
+          <w:rFonts w:ascii="Consolas" w:hAnsi="Consolas"/>
+          <w:color w:val="9CDCFE"/>
+          <w:sz w:val="36"/>
+          <w:szCs w:val="36"/>
+        </w:rPr>
+        <w:t>sumador</w:t>
+      </w:r>
+      <w:r>
+        <w:rPr>
+          <w:rFonts w:ascii="Consolas" w:hAnsi="Consolas"/>
+          <w:color w:val="D4D4D4"/>
+          <w:sz w:val="36"/>
+          <w:szCs w:val="36"/>
+        </w:rPr>
+        <w:t xml:space="preserve"> = </w:t>
+      </w:r>
+      <w:r>
+        <w:rPr>
+          <w:rFonts w:ascii="Consolas" w:hAnsi="Consolas"/>
+          <w:color w:val="B5CEA8"/>
+          <w:sz w:val="36"/>
+          <w:szCs w:val="36"/>
+        </w:rPr>
+        <w:t>0</w:t>
+      </w:r>
+      <w:r>
+        <w:rPr>
+          <w:rFonts w:ascii="Consolas" w:hAnsi="Consolas"/>
+          <w:color w:val="D4D4D4"/>
+          <w:sz w:val="36"/>
+          <w:szCs w:val="36"/>
+        </w:rPr>
+        <w:t>;</w:t>
+      </w:r>
+    </w:p>
+    <w:p>
+      <w:pPr>
+        <w:shd w:val="clear" w:color="auto" w:fill="1E1E1E"/>
+        <w:spacing w:line="480" w:lineRule="atLeast"/>
+        <w:rPr>
+          <w:rFonts w:ascii="Consolas" w:hAnsi="Consolas"/>
+          <w:color w:val="D4D4D4"/>
+          <w:sz w:val="36"/>
+          <w:szCs w:val="36"/>
+        </w:rPr>
+      </w:pPr>
+      <w:r>
+        <w:rPr>
+          <w:rFonts w:ascii="Consolas" w:hAnsi="Consolas"/>
+          <w:color w:val="D4D4D4"/>
+          <w:sz w:val="36"/>
+          <w:szCs w:val="36"/>
+        </w:rPr>
+        <w:t xml:space="preserve">    </w:t>
+      </w:r>
+      <w:proofErr w:type="spellStart"/>
+      <w:r>
+        <w:rPr>
+          <w:rFonts w:ascii="Consolas" w:hAnsi="Consolas"/>
+          <w:color w:val="569CD6"/>
+          <w:sz w:val="36"/>
+          <w:szCs w:val="36"/>
+        </w:rPr>
+        <w:t>let</w:t>
+      </w:r>
+      <w:proofErr w:type="spellEnd"/>
+      <w:r>
+        <w:rPr>
+          <w:rFonts w:ascii="Consolas" w:hAnsi="Consolas"/>
+          <w:color w:val="D4D4D4"/>
+          <w:sz w:val="36"/>
+          <w:szCs w:val="36"/>
+        </w:rPr>
+        <w:t xml:space="preserve"> </w:t>
+      </w:r>
+      <w:r>
+        <w:rPr>
+          <w:rFonts w:ascii="Consolas" w:hAnsi="Consolas"/>
+          <w:color w:val="9CDCFE"/>
+          <w:sz w:val="36"/>
+          <w:szCs w:val="36"/>
+        </w:rPr>
+        <w:t>hasta</w:t>
+      </w:r>
+      <w:r>
+        <w:rPr>
+          <w:rFonts w:ascii="Consolas" w:hAnsi="Consolas"/>
+          <w:color w:val="D4D4D4"/>
+          <w:sz w:val="36"/>
+          <w:szCs w:val="36"/>
+        </w:rPr>
+        <w:t xml:space="preserve"> = </w:t>
+      </w:r>
+      <w:proofErr w:type="spellStart"/>
+      <w:proofErr w:type="gramStart"/>
+      <w:r>
+        <w:rPr>
+          <w:rFonts w:ascii="Consolas" w:hAnsi="Consolas"/>
+          <w:color w:val="9CDCFE"/>
+          <w:sz w:val="36"/>
+          <w:szCs w:val="36"/>
+        </w:rPr>
+        <w:t>numero</w:t>
+      </w:r>
+      <w:r>
+        <w:rPr>
+          <w:rFonts w:ascii="Consolas" w:hAnsi="Consolas"/>
+          <w:color w:val="D4D4D4"/>
+          <w:sz w:val="36"/>
+          <w:szCs w:val="36"/>
+        </w:rPr>
+        <w:t>.</w:t>
+      </w:r>
+      <w:r>
+        <w:rPr>
+          <w:rFonts w:ascii="Consolas" w:hAnsi="Consolas"/>
+          <w:color w:val="DCDCAA"/>
+          <w:sz w:val="36"/>
+          <w:szCs w:val="36"/>
+        </w:rPr>
+        <w:t>toString</w:t>
+      </w:r>
+      <w:proofErr w:type="spellEnd"/>
+      <w:proofErr w:type="gramEnd"/>
+      <w:r>
+        <w:rPr>
+          <w:rFonts w:ascii="Consolas" w:hAnsi="Consolas"/>
+          <w:color w:val="D4D4D4"/>
+          <w:sz w:val="36"/>
+          <w:szCs w:val="36"/>
+        </w:rPr>
+        <w:t>().</w:t>
+      </w:r>
+      <w:proofErr w:type="spellStart"/>
+      <w:r>
+        <w:rPr>
+          <w:rFonts w:ascii="Consolas" w:hAnsi="Consolas"/>
+          <w:color w:val="9CDCFE"/>
+          <w:sz w:val="36"/>
+          <w:szCs w:val="36"/>
+        </w:rPr>
+        <w:t>length</w:t>
+      </w:r>
+      <w:proofErr w:type="spellEnd"/>
+      <w:r>
+        <w:rPr>
+          <w:rFonts w:ascii="Consolas" w:hAnsi="Consolas"/>
+          <w:color w:val="D4D4D4"/>
+          <w:sz w:val="36"/>
+          <w:szCs w:val="36"/>
+        </w:rPr>
+        <w:t>;</w:t>
+      </w:r>
+    </w:p>
+    <w:p>
+      <w:pPr>
+        <w:shd w:val="clear" w:color="auto" w:fill="1E1E1E"/>
+        <w:spacing w:line="480" w:lineRule="atLeast"/>
+        <w:rPr>
+          <w:rFonts w:ascii="Consolas" w:hAnsi="Consolas"/>
+          <w:color w:val="D4D4D4"/>
+          <w:sz w:val="36"/>
+          <w:szCs w:val="36"/>
+        </w:rPr>
+      </w:pPr>
+      <w:r>
+        <w:rPr>
+          <w:rFonts w:ascii="Consolas" w:hAnsi="Consolas"/>
+          <w:color w:val="D4D4D4"/>
+          <w:sz w:val="36"/>
+          <w:szCs w:val="36"/>
+        </w:rPr>
+        <w:t xml:space="preserve">    </w:t>
+      </w:r>
+      <w:proofErr w:type="spellStart"/>
+      <w:r>
+        <w:rPr>
+          <w:rFonts w:ascii="Consolas" w:hAnsi="Consolas"/>
+          <w:color w:val="C586C0"/>
+          <w:sz w:val="36"/>
+          <w:szCs w:val="36"/>
+        </w:rPr>
+        <w:t>for</w:t>
+      </w:r>
+      <w:proofErr w:type="spellEnd"/>
+      <w:r>
+        <w:rPr>
+          <w:rFonts w:ascii="Consolas" w:hAnsi="Consolas"/>
+          <w:color w:val="D4D4D4"/>
+          <w:sz w:val="36"/>
+          <w:szCs w:val="36"/>
+        </w:rPr>
+        <w:t xml:space="preserve"> (</w:t>
+      </w:r>
+      <w:proofErr w:type="spellStart"/>
+      <w:r>
+        <w:rPr>
+          <w:rFonts w:ascii="Consolas" w:hAnsi="Consolas"/>
+          <w:color w:val="569CD6"/>
+          <w:sz w:val="36"/>
+          <w:szCs w:val="36"/>
+        </w:rPr>
+        <w:t>let</w:t>
+      </w:r>
+      <w:proofErr w:type="spellEnd"/>
+      <w:r>
+        <w:rPr>
+          <w:rFonts w:ascii="Consolas" w:hAnsi="Consolas"/>
+          <w:color w:val="D4D4D4"/>
+          <w:sz w:val="36"/>
+          <w:szCs w:val="36"/>
+        </w:rPr>
+        <w:t xml:space="preserve"> </w:t>
+      </w:r>
+      <w:r>
+        <w:rPr>
+          <w:rFonts w:ascii="Consolas" w:hAnsi="Consolas"/>
+          <w:color w:val="9CDCFE"/>
+          <w:sz w:val="36"/>
+          <w:szCs w:val="36"/>
+        </w:rPr>
+        <w:t>i</w:t>
+      </w:r>
+      <w:r>
+        <w:rPr>
+          <w:rFonts w:ascii="Consolas" w:hAnsi="Consolas"/>
+          <w:color w:val="D4D4D4"/>
+          <w:sz w:val="36"/>
+          <w:szCs w:val="36"/>
+        </w:rPr>
+        <w:t xml:space="preserve"> = </w:t>
+      </w:r>
+      <w:r>
+        <w:rPr>
+          <w:rFonts w:ascii="Consolas" w:hAnsi="Consolas"/>
+          <w:color w:val="B5CEA8"/>
+          <w:sz w:val="36"/>
+          <w:szCs w:val="36"/>
+        </w:rPr>
+        <w:t>0</w:t>
+      </w:r>
+      <w:r>
+        <w:rPr>
+          <w:rFonts w:ascii="Consolas" w:hAnsi="Consolas"/>
+          <w:color w:val="D4D4D4"/>
+          <w:sz w:val="36"/>
+          <w:szCs w:val="36"/>
+        </w:rPr>
+        <w:t xml:space="preserve">; </w:t>
+      </w:r>
+      <w:r>
+        <w:rPr>
+          <w:rFonts w:ascii="Consolas" w:hAnsi="Consolas"/>
+          <w:color w:val="9CDCFE"/>
+          <w:sz w:val="36"/>
+          <w:szCs w:val="36"/>
+        </w:rPr>
+        <w:t>i</w:t>
+      </w:r>
+      <w:r>
+        <w:rPr>
+          <w:rFonts w:ascii="Consolas" w:hAnsi="Consolas"/>
+          <w:color w:val="D4D4D4"/>
+          <w:sz w:val="36"/>
+          <w:szCs w:val="36"/>
+        </w:rPr>
+        <w:t xml:space="preserve"> &lt; </w:t>
+      </w:r>
+      <w:r>
+        <w:rPr>
+          <w:rFonts w:ascii="Consolas" w:hAnsi="Consolas"/>
+          <w:color w:val="9CDCFE"/>
+          <w:sz w:val="36"/>
+          <w:szCs w:val="36"/>
+        </w:rPr>
+        <w:t>hasta</w:t>
+      </w:r>
+      <w:r>
+        <w:rPr>
+          <w:rFonts w:ascii="Consolas" w:hAnsi="Consolas"/>
+          <w:color w:val="D4D4D4"/>
+          <w:sz w:val="36"/>
+          <w:szCs w:val="36"/>
+        </w:rPr>
+        <w:t xml:space="preserve">; </w:t>
+      </w:r>
+      <w:r>
+        <w:rPr>
+          <w:rFonts w:ascii="Consolas" w:hAnsi="Consolas"/>
+          <w:color w:val="9CDCFE"/>
+          <w:sz w:val="36"/>
+          <w:szCs w:val="36"/>
+        </w:rPr>
+        <w:t>i</w:t>
+      </w:r>
+      <w:r>
+        <w:rPr>
+          <w:rFonts w:ascii="Consolas" w:hAnsi="Consolas"/>
+          <w:color w:val="D4D4D4"/>
+          <w:sz w:val="36"/>
+          <w:szCs w:val="36"/>
+        </w:rPr>
+        <w:t>++) {</w:t>
+      </w:r>
+    </w:p>
+    <w:p>
+      <w:pPr>
+        <w:shd w:val="clear" w:color="auto" w:fill="1E1E1E"/>
+        <w:spacing w:line="480" w:lineRule="atLeast"/>
+        <w:rPr>
+          <w:rFonts w:ascii="Consolas" w:hAnsi="Consolas"/>
+          <w:color w:val="D4D4D4"/>
+          <w:sz w:val="36"/>
+          <w:szCs w:val="36"/>
+        </w:rPr>
+      </w:pPr>
+      <w:r>
+        <w:rPr>
+          <w:rFonts w:ascii="Consolas" w:hAnsi="Consolas"/>
+          <w:color w:val="D4D4D4"/>
+          <w:sz w:val="36"/>
+          <w:szCs w:val="36"/>
+        </w:rPr>
+        <w:t xml:space="preserve">        </w:t>
+      </w:r>
+      <w:proofErr w:type="spellStart"/>
+      <w:r>
+        <w:rPr>
+          <w:rFonts w:ascii="Consolas" w:hAnsi="Consolas"/>
+          <w:color w:val="569CD6"/>
+          <w:sz w:val="36"/>
+          <w:szCs w:val="36"/>
+        </w:rPr>
+        <w:t>let</w:t>
+      </w:r>
+      <w:proofErr w:type="spellEnd"/>
+      <w:r>
+        <w:rPr>
+          <w:rFonts w:ascii="Consolas" w:hAnsi="Consolas"/>
+          <w:color w:val="D4D4D4"/>
+          <w:sz w:val="36"/>
+          <w:szCs w:val="36"/>
+        </w:rPr>
+        <w:t xml:space="preserve"> </w:t>
+      </w:r>
+      <w:r>
+        <w:rPr>
+          <w:rFonts w:ascii="Consolas" w:hAnsi="Consolas"/>
+          <w:color w:val="9CDCFE"/>
+          <w:sz w:val="36"/>
+          <w:szCs w:val="36"/>
+        </w:rPr>
+        <w:t>ultimo</w:t>
+      </w:r>
+      <w:r>
+        <w:rPr>
+          <w:rFonts w:ascii="Consolas" w:hAnsi="Consolas"/>
+          <w:color w:val="D4D4D4"/>
+          <w:sz w:val="36"/>
+          <w:szCs w:val="36"/>
+        </w:rPr>
+        <w:t xml:space="preserve"> = (</w:t>
+      </w:r>
+      <w:r>
+        <w:rPr>
+          <w:rFonts w:ascii="Consolas" w:hAnsi="Consolas"/>
+          <w:color w:val="9CDCFE"/>
+          <w:sz w:val="36"/>
+          <w:szCs w:val="36"/>
+        </w:rPr>
+        <w:t>numero</w:t>
+      </w:r>
+      <w:r>
+        <w:rPr>
+          <w:rFonts w:ascii="Consolas" w:hAnsi="Consolas"/>
+          <w:color w:val="D4D4D4"/>
+          <w:sz w:val="36"/>
+          <w:szCs w:val="36"/>
+        </w:rPr>
+        <w:t xml:space="preserve"> % </w:t>
+      </w:r>
+      <w:r>
+        <w:rPr>
+          <w:rFonts w:ascii="Consolas" w:hAnsi="Consolas"/>
+          <w:color w:val="B5CEA8"/>
+          <w:sz w:val="36"/>
+          <w:szCs w:val="36"/>
+        </w:rPr>
+        <w:t>10</w:t>
+      </w:r>
+      <w:r>
+        <w:rPr>
+          <w:rFonts w:ascii="Consolas" w:hAnsi="Consolas"/>
+          <w:color w:val="D4D4D4"/>
+          <w:sz w:val="36"/>
+          <w:szCs w:val="36"/>
+        </w:rPr>
+        <w:t>);</w:t>
+      </w:r>
+    </w:p>
+    <w:p>
+      <w:pPr>
+        <w:shd w:val="clear" w:color="auto" w:fill="1E1E1E"/>
+        <w:spacing w:line="480" w:lineRule="atLeast"/>
+        <w:rPr>
+          <w:rFonts w:ascii="Consolas" w:hAnsi="Consolas"/>
+          <w:color w:val="D4D4D4"/>
+          <w:sz w:val="36"/>
+          <w:szCs w:val="36"/>
+        </w:rPr>
+      </w:pPr>
+      <w:r>
+        <w:rPr>
+          <w:rFonts w:ascii="Consolas" w:hAnsi="Consolas"/>
+          <w:color w:val="D4D4D4"/>
+          <w:sz w:val="36"/>
+          <w:szCs w:val="36"/>
+        </w:rPr>
+        <w:t xml:space="preserve">        </w:t>
+      </w:r>
+      <w:r>
+        <w:rPr>
+          <w:rFonts w:ascii="Consolas" w:hAnsi="Consolas"/>
+          <w:color w:val="9CDCFE"/>
+          <w:sz w:val="36"/>
+          <w:szCs w:val="36"/>
+        </w:rPr>
+        <w:t>ultimo</w:t>
+      </w:r>
+      <w:r>
+        <w:rPr>
+          <w:rFonts w:ascii="Consolas" w:hAnsi="Consolas"/>
+          <w:color w:val="D4D4D4"/>
+          <w:sz w:val="36"/>
+          <w:szCs w:val="36"/>
+        </w:rPr>
+        <w:t xml:space="preserve"> = </w:t>
+      </w:r>
+      <w:r>
+        <w:rPr>
+          <w:rFonts w:ascii="Consolas" w:hAnsi="Consolas"/>
+          <w:color w:val="9CDCFE"/>
+          <w:sz w:val="36"/>
+          <w:szCs w:val="36"/>
+        </w:rPr>
+        <w:t>ultimo</w:t>
+      </w:r>
+      <w:r>
+        <w:rPr>
+          <w:rFonts w:ascii="Consolas" w:hAnsi="Consolas"/>
+          <w:color w:val="D4D4D4"/>
+          <w:sz w:val="36"/>
+          <w:szCs w:val="36"/>
+        </w:rPr>
+        <w:t xml:space="preserve"> * </w:t>
+      </w:r>
+      <w:proofErr w:type="spellStart"/>
+      <w:proofErr w:type="gramStart"/>
+      <w:r>
+        <w:rPr>
+          <w:rFonts w:ascii="Consolas" w:hAnsi="Consolas"/>
+          <w:color w:val="9CDCFE"/>
+          <w:sz w:val="36"/>
+          <w:szCs w:val="36"/>
+        </w:rPr>
+        <w:t>Math</w:t>
+      </w:r>
+      <w:r>
+        <w:rPr>
+          <w:rFonts w:ascii="Consolas" w:hAnsi="Consolas"/>
+          <w:color w:val="D4D4D4"/>
+          <w:sz w:val="36"/>
+          <w:szCs w:val="36"/>
+        </w:rPr>
+        <w:t>.</w:t>
+      </w:r>
+      <w:r>
+        <w:rPr>
+          <w:rFonts w:ascii="Consolas" w:hAnsi="Consolas"/>
+          <w:color w:val="DCDCAA"/>
+          <w:sz w:val="36"/>
+          <w:szCs w:val="36"/>
+        </w:rPr>
+        <w:t>pow</w:t>
+      </w:r>
+      <w:proofErr w:type="spellEnd"/>
+      <w:r>
+        <w:rPr>
+          <w:rFonts w:ascii="Consolas" w:hAnsi="Consolas"/>
+          <w:color w:val="D4D4D4"/>
+          <w:sz w:val="36"/>
+          <w:szCs w:val="36"/>
+        </w:rPr>
+        <w:t>(</w:t>
+      </w:r>
+      <w:proofErr w:type="gramEnd"/>
+      <w:r>
+        <w:rPr>
+          <w:rFonts w:ascii="Consolas" w:hAnsi="Consolas"/>
+          <w:color w:val="9CDCFE"/>
+          <w:sz w:val="36"/>
+          <w:szCs w:val="36"/>
+        </w:rPr>
+        <w:t>abajo</w:t>
+      </w:r>
+      <w:r>
+        <w:rPr>
+          <w:rFonts w:ascii="Consolas" w:hAnsi="Consolas"/>
+          <w:color w:val="D4D4D4"/>
+          <w:sz w:val="36"/>
+          <w:szCs w:val="36"/>
+        </w:rPr>
+        <w:t xml:space="preserve">, </w:t>
+      </w:r>
+      <w:r>
+        <w:rPr>
+          <w:rFonts w:ascii="Consolas" w:hAnsi="Consolas"/>
+          <w:color w:val="9CDCFE"/>
+          <w:sz w:val="36"/>
+          <w:szCs w:val="36"/>
+        </w:rPr>
+        <w:t>i</w:t>
+      </w:r>
+      <w:r>
+        <w:rPr>
+          <w:rFonts w:ascii="Consolas" w:hAnsi="Consolas"/>
+          <w:color w:val="D4D4D4"/>
+          <w:sz w:val="36"/>
+          <w:szCs w:val="36"/>
+        </w:rPr>
+        <w:t>);</w:t>
+      </w:r>
+    </w:p>
+    <w:p>
+      <w:pPr>
+        <w:shd w:val="clear" w:color="auto" w:fill="1E1E1E"/>
+        <w:spacing w:line="480" w:lineRule="atLeast"/>
+        <w:rPr>
+          <w:rFonts w:ascii="Consolas" w:hAnsi="Consolas"/>
+          <w:color w:val="D4D4D4"/>
+          <w:sz w:val="36"/>
+          <w:szCs w:val="36"/>
+        </w:rPr>
+      </w:pPr>
+      <w:r>
+        <w:rPr>
+          <w:rFonts w:ascii="Consolas" w:hAnsi="Consolas"/>
+          <w:color w:val="D4D4D4"/>
+          <w:sz w:val="36"/>
+          <w:szCs w:val="36"/>
+        </w:rPr>
+        <w:t xml:space="preserve">        </w:t>
+      </w:r>
+      <w:r>
+        <w:rPr>
+          <w:rFonts w:ascii="Consolas" w:hAnsi="Consolas"/>
+          <w:color w:val="9CDCFE"/>
+          <w:sz w:val="36"/>
+          <w:szCs w:val="36"/>
+        </w:rPr>
+        <w:t>numero</w:t>
+      </w:r>
+      <w:r>
+        <w:rPr>
+          <w:rFonts w:ascii="Consolas" w:hAnsi="Consolas"/>
+          <w:color w:val="D4D4D4"/>
+          <w:sz w:val="36"/>
+          <w:szCs w:val="36"/>
+        </w:rPr>
+        <w:t xml:space="preserve"> = </w:t>
+      </w:r>
+      <w:proofErr w:type="spellStart"/>
+      <w:r>
+        <w:rPr>
+          <w:rFonts w:ascii="Consolas" w:hAnsi="Consolas"/>
+          <w:color w:val="9CDCFE"/>
+          <w:sz w:val="36"/>
+          <w:szCs w:val="36"/>
+        </w:rPr>
+        <w:t>Math</w:t>
+      </w:r>
+      <w:r>
+        <w:rPr>
+          <w:rFonts w:ascii="Consolas" w:hAnsi="Consolas"/>
+          <w:color w:val="D4D4D4"/>
+          <w:sz w:val="36"/>
+          <w:szCs w:val="36"/>
+        </w:rPr>
+        <w:t>.</w:t>
+      </w:r>
+      <w:r>
+        <w:rPr>
+          <w:rFonts w:ascii="Consolas" w:hAnsi="Consolas"/>
+          <w:color w:val="DCDCAA"/>
+          <w:sz w:val="36"/>
+          <w:szCs w:val="36"/>
+        </w:rPr>
+        <w:t>floor</w:t>
+      </w:r>
+      <w:proofErr w:type="spellEnd"/>
+      <w:r>
+        <w:rPr>
+          <w:rFonts w:ascii="Consolas" w:hAnsi="Consolas"/>
+          <w:color w:val="D4D4D4"/>
+          <w:sz w:val="36"/>
+          <w:szCs w:val="36"/>
+        </w:rPr>
+        <w:t>(</w:t>
+      </w:r>
+      <w:r>
+        <w:rPr>
+          <w:rFonts w:ascii="Consolas" w:hAnsi="Consolas"/>
+          <w:color w:val="9CDCFE"/>
+          <w:sz w:val="36"/>
+          <w:szCs w:val="36"/>
+        </w:rPr>
+        <w:t>numero</w:t>
+      </w:r>
+      <w:r>
+        <w:rPr>
+          <w:rFonts w:ascii="Consolas" w:hAnsi="Consolas"/>
+          <w:color w:val="D4D4D4"/>
+          <w:sz w:val="36"/>
+          <w:szCs w:val="36"/>
+        </w:rPr>
+        <w:t xml:space="preserve"> / </w:t>
+      </w:r>
+      <w:r>
+        <w:rPr>
+          <w:rFonts w:ascii="Consolas" w:hAnsi="Consolas"/>
+          <w:color w:val="B5CEA8"/>
+          <w:sz w:val="36"/>
+          <w:szCs w:val="36"/>
+        </w:rPr>
+        <w:t>10</w:t>
+      </w:r>
+      <w:r>
+        <w:rPr>
+          <w:rFonts w:ascii="Consolas" w:hAnsi="Consolas"/>
+          <w:color w:val="D4D4D4"/>
+          <w:sz w:val="36"/>
+          <w:szCs w:val="36"/>
+        </w:rPr>
+        <w:t>);</w:t>
+      </w:r>
+    </w:p>
+    <w:p>
+      <w:pPr>
+        <w:shd w:val="clear" w:color="auto" w:fill="1E1E1E"/>
+        <w:spacing w:line="480" w:lineRule="atLeast"/>
+        <w:rPr>
+          <w:rFonts w:ascii="Consolas" w:hAnsi="Consolas"/>
+          <w:color w:val="D4D4D4"/>
+          <w:sz w:val="36"/>
+          <w:szCs w:val="36"/>
+        </w:rPr>
+      </w:pPr>
+      <w:r>
+        <w:rPr>
+          <w:rFonts w:ascii="Consolas" w:hAnsi="Consolas"/>
+          <w:color w:val="D4D4D4"/>
+          <w:sz w:val="36"/>
+          <w:szCs w:val="36"/>
+        </w:rPr>
+        <w:t xml:space="preserve">        </w:t>
+      </w:r>
+      <w:r>
+        <w:rPr>
+          <w:rFonts w:ascii="Consolas" w:hAnsi="Consolas"/>
+          <w:color w:val="9CDCFE"/>
+          <w:sz w:val="36"/>
+          <w:szCs w:val="36"/>
+        </w:rPr>
+        <w:t>sumador</w:t>
+      </w:r>
+      <w:r>
+        <w:rPr>
+          <w:rFonts w:ascii="Consolas" w:hAnsi="Consolas"/>
+          <w:color w:val="D4D4D4"/>
+          <w:sz w:val="36"/>
+          <w:szCs w:val="36"/>
+        </w:rPr>
+        <w:t xml:space="preserve"> = </w:t>
+      </w:r>
+      <w:r>
+        <w:rPr>
+          <w:rFonts w:ascii="Consolas" w:hAnsi="Consolas"/>
+          <w:color w:val="9CDCFE"/>
+          <w:sz w:val="36"/>
+          <w:szCs w:val="36"/>
+        </w:rPr>
+        <w:t>sumador</w:t>
+      </w:r>
+      <w:r>
+        <w:rPr>
+          <w:rFonts w:ascii="Consolas" w:hAnsi="Consolas"/>
+          <w:color w:val="D4D4D4"/>
+          <w:sz w:val="36"/>
+          <w:szCs w:val="36"/>
+        </w:rPr>
+        <w:t xml:space="preserve"> + </w:t>
+      </w:r>
+      <w:proofErr w:type="spellStart"/>
+      <w:r>
+        <w:rPr>
+          <w:rFonts w:ascii="Consolas" w:hAnsi="Consolas"/>
+          <w:color w:val="DCDCAA"/>
+          <w:sz w:val="36"/>
+          <w:szCs w:val="36"/>
+        </w:rPr>
+        <w:t>parseInt</w:t>
+      </w:r>
+      <w:proofErr w:type="spellEnd"/>
+      <w:r>
+        <w:rPr>
+          <w:rFonts w:ascii="Consolas" w:hAnsi="Consolas"/>
+          <w:color w:val="D4D4D4"/>
+          <w:sz w:val="36"/>
+          <w:szCs w:val="36"/>
+        </w:rPr>
+        <w:t>(</w:t>
+      </w:r>
+      <w:r>
+        <w:rPr>
+          <w:rFonts w:ascii="Consolas" w:hAnsi="Consolas"/>
+          <w:color w:val="9CDCFE"/>
+          <w:sz w:val="36"/>
+          <w:szCs w:val="36"/>
+        </w:rPr>
+        <w:t>ultimo</w:t>
+      </w:r>
+      <w:r>
+        <w:rPr>
+          <w:rFonts w:ascii="Consolas" w:hAnsi="Consolas"/>
+          <w:color w:val="D4D4D4"/>
+          <w:sz w:val="36"/>
+          <w:szCs w:val="36"/>
+        </w:rPr>
+        <w:t>);</w:t>
+      </w:r>
+    </w:p>
+    <w:p>
+      <w:pPr>
+        <w:shd w:val="clear" w:color="auto" w:fill="1E1E1E"/>
+        <w:spacing w:line="480" w:lineRule="atLeast"/>
+        <w:rPr>
+          <w:rFonts w:ascii="Consolas" w:hAnsi="Consolas"/>
+          <w:color w:val="D4D4D4"/>
+          <w:sz w:val="36"/>
+          <w:szCs w:val="36"/>
+        </w:rPr>
+      </w:pPr>
+      <w:r>
+        <w:rPr>
+          <w:rFonts w:ascii="Consolas" w:hAnsi="Consolas"/>
+          <w:color w:val="D4D4D4"/>
+          <w:sz w:val="36"/>
+          <w:szCs w:val="36"/>
+        </w:rPr>
+        <w:t>    }</w:t>
+      </w:r>
+    </w:p>
+    <w:p>
+      <w:pPr>
+        <w:shd w:val="clear" w:color="auto" w:fill="1E1E1E"/>
+        <w:spacing w:line="480" w:lineRule="atLeast"/>
+        <w:rPr>
+          <w:rFonts w:ascii="Consolas" w:hAnsi="Consolas"/>
+          <w:color w:val="D4D4D4"/>
+          <w:sz w:val="36"/>
+          <w:szCs w:val="36"/>
+        </w:rPr>
+      </w:pPr>
+      <w:r>
+        <w:rPr>
+          <w:rFonts w:ascii="Consolas" w:hAnsi="Consolas"/>
+          <w:color w:val="D4D4D4"/>
+          <w:sz w:val="36"/>
+          <w:szCs w:val="36"/>
+        </w:rPr>
+        <w:t xml:space="preserve">    </w:t>
+      </w:r>
+      <w:proofErr w:type="gramStart"/>
+      <w:r>
+        <w:rPr>
+          <w:rFonts w:ascii="Consolas" w:hAnsi="Consolas"/>
+          <w:color w:val="9CDCFE"/>
+          <w:sz w:val="36"/>
+          <w:szCs w:val="36"/>
+        </w:rPr>
+        <w:t>console</w:t>
+      </w:r>
+      <w:r>
+        <w:rPr>
+          <w:rFonts w:ascii="Consolas" w:hAnsi="Consolas"/>
+          <w:color w:val="D4D4D4"/>
+          <w:sz w:val="36"/>
+          <w:szCs w:val="36"/>
+        </w:rPr>
+        <w:t>.</w:t>
+      </w:r>
+      <w:r>
+        <w:rPr>
+          <w:rFonts w:ascii="Consolas" w:hAnsi="Consolas"/>
+          <w:color w:val="DCDCAA"/>
+          <w:sz w:val="36"/>
+          <w:szCs w:val="36"/>
+        </w:rPr>
+        <w:t>log</w:t>
+      </w:r>
+      <w:r>
+        <w:rPr>
+          <w:rFonts w:ascii="Consolas" w:hAnsi="Consolas"/>
+          <w:color w:val="D4D4D4"/>
+          <w:sz w:val="36"/>
+          <w:szCs w:val="36"/>
+        </w:rPr>
+        <w:t>(</w:t>
+      </w:r>
+      <w:proofErr w:type="gramEnd"/>
+      <w:r>
+        <w:rPr>
+          <w:rFonts w:ascii="Consolas" w:hAnsi="Consolas"/>
+          <w:color w:val="CE9178"/>
+          <w:sz w:val="36"/>
+          <w:szCs w:val="36"/>
+        </w:rPr>
+        <w:t>"El número Binario #"</w:t>
+      </w:r>
+      <w:r>
+        <w:rPr>
+          <w:rFonts w:ascii="Consolas" w:hAnsi="Consolas"/>
+          <w:color w:val="D4D4D4"/>
+          <w:sz w:val="36"/>
+          <w:szCs w:val="36"/>
+        </w:rPr>
+        <w:t xml:space="preserve"> + </w:t>
+      </w:r>
+      <w:proofErr w:type="spellStart"/>
+      <w:r>
+        <w:rPr>
+          <w:rFonts w:ascii="Consolas" w:hAnsi="Consolas"/>
+          <w:color w:val="9CDCFE"/>
+          <w:sz w:val="36"/>
+          <w:szCs w:val="36"/>
+        </w:rPr>
+        <w:t>nBinario</w:t>
+      </w:r>
+      <w:proofErr w:type="spellEnd"/>
+      <w:r>
+        <w:rPr>
+          <w:rFonts w:ascii="Consolas" w:hAnsi="Consolas"/>
+          <w:color w:val="D4D4D4"/>
+          <w:sz w:val="36"/>
+          <w:szCs w:val="36"/>
+        </w:rPr>
+        <w:t xml:space="preserve"> + </w:t>
+      </w:r>
+      <w:r>
+        <w:rPr>
+          <w:rFonts w:ascii="Consolas" w:hAnsi="Consolas"/>
+          <w:color w:val="CE9178"/>
+          <w:sz w:val="36"/>
+          <w:szCs w:val="36"/>
+        </w:rPr>
+        <w:t>" pasado a Decimal es ==&gt;"</w:t>
+      </w:r>
+      <w:r>
+        <w:rPr>
+          <w:rFonts w:ascii="Consolas" w:hAnsi="Consolas"/>
+          <w:color w:val="D4D4D4"/>
+          <w:sz w:val="36"/>
+          <w:szCs w:val="36"/>
+        </w:rPr>
+        <w:t xml:space="preserve"> + </w:t>
+      </w:r>
+      <w:r>
+        <w:rPr>
+          <w:rFonts w:ascii="Consolas" w:hAnsi="Consolas"/>
+          <w:color w:val="9CDCFE"/>
+          <w:sz w:val="36"/>
+          <w:szCs w:val="36"/>
+        </w:rPr>
+        <w:t>sumador</w:t>
+      </w:r>
+      <w:r>
+        <w:rPr>
+          <w:rFonts w:ascii="Consolas" w:hAnsi="Consolas"/>
+          <w:color w:val="D4D4D4"/>
+          <w:sz w:val="36"/>
+          <w:szCs w:val="36"/>
+        </w:rPr>
+        <w:t>);</w:t>
+      </w:r>
+    </w:p>
+    <w:p>
+      <w:pPr>
+        <w:shd w:val="clear" w:color="auto" w:fill="1E1E1E"/>
+        <w:spacing w:line="480" w:lineRule="atLeast"/>
+        <w:rPr>
+          <w:rFonts w:ascii="Consolas" w:hAnsi="Consolas"/>
+          <w:color w:val="D4D4D4"/>
+          <w:sz w:val="36"/>
+          <w:szCs w:val="36"/>
+        </w:rPr>
+      </w:pPr>
+      <w:r>
+        <w:rPr>
+          <w:rFonts w:ascii="Consolas" w:hAnsi="Consolas"/>
+          <w:color w:val="D4D4D4"/>
+          <w:sz w:val="36"/>
+          <w:szCs w:val="36"/>
+        </w:rPr>
+        <w:lastRenderedPageBreak/>
+        <w:t xml:space="preserve">    </w:t>
+      </w:r>
+      <w:proofErr w:type="spellStart"/>
+      <w:r>
+        <w:rPr>
+          <w:rFonts w:ascii="Consolas" w:hAnsi="Consolas"/>
+          <w:color w:val="C586C0"/>
+          <w:sz w:val="36"/>
+          <w:szCs w:val="36"/>
+        </w:rPr>
+        <w:t>return</w:t>
+      </w:r>
+      <w:proofErr w:type="spellEnd"/>
+      <w:r>
+        <w:rPr>
+          <w:rFonts w:ascii="Consolas" w:hAnsi="Consolas"/>
+          <w:color w:val="D4D4D4"/>
+          <w:sz w:val="36"/>
+          <w:szCs w:val="36"/>
+        </w:rPr>
+        <w:t xml:space="preserve"> </w:t>
+      </w:r>
+      <w:r>
+        <w:rPr>
+          <w:rFonts w:ascii="Consolas" w:hAnsi="Consolas"/>
+          <w:color w:val="9CDCFE"/>
+          <w:sz w:val="36"/>
+          <w:szCs w:val="36"/>
+        </w:rPr>
+        <w:t>sumador</w:t>
+      </w:r>
+    </w:p>
+    <w:p>
+      <w:pPr>
+        <w:shd w:val="clear" w:color="auto" w:fill="1E1E1E"/>
+        <w:spacing w:line="480" w:lineRule="atLeast"/>
+        <w:rPr>
+          <w:rFonts w:ascii="Consolas" w:hAnsi="Consolas"/>
+          <w:color w:val="D4D4D4"/>
+          <w:sz w:val="36"/>
+          <w:szCs w:val="36"/>
+        </w:rPr>
+      </w:pPr>
+      <w:r>
+        <w:rPr>
+          <w:rFonts w:ascii="Consolas" w:hAnsi="Consolas"/>
+          <w:color w:val="D4D4D4"/>
+          <w:sz w:val="36"/>
+          <w:szCs w:val="36"/>
+        </w:rPr>
+        <w:t>}</w:t>
+      </w:r>
+    </w:p>
+    <w:p/>
     <w:sectPr>
       <w:pgSz w:w="11906" w:h="16838"/>
-      <w:pgMar w:top="142" w:right="1701" w:bottom="0" w:left="1701" w:header="708" w:footer="708" w:gutter="0"/>
+      <w:pgMar w:top="142" w:right="282" w:bottom="0" w:left="142" w:header="708" w:footer="708" w:gutter="0"/>
       <w:cols w:space="708"/>
       <w:docGrid w:linePitch="360"/>
     </w:sectPr>
@@ -812,6 +2237,11 @@
     <w:semiHidden/>
     <w:unhideWhenUsed/>
   </w:style>
+  <w:style w:type="character" w:customStyle="1" w:styleId="value">
+    <w:name w:val="value"/>
+    <w:basedOn w:val="Fuentedeprrafopredeter"/>
+    <w:rsid w:val="00167122"/>
+  </w:style>
 </w:styles>
 </file>
 

</xml_diff>